<commit_message>
added the 2 images in the tiles for the gallery
</commit_message>
<xml_diff>
--- a/Assignment/Readme.docx
+++ b/Assignment/Readme.docx
@@ -36,8 +36,21 @@
       </w:r>
     </w:p>
     <w:p>
-      <w:r>
-        <w:t xml:space="preserve">Amrit Lawtay (N/A), Rotating words using CSS Animations, Codepen.io [Available online at: </w:t>
+      <w:proofErr w:type="spellStart"/>
+      <w:r>
+        <w:t>Amrit</w:t>
+      </w:r>
+      <w:proofErr w:type="spellEnd"/>
+      <w:r>
+        <w:t xml:space="preserve"> </w:t>
+      </w:r>
+      <w:proofErr w:type="spellStart"/>
+      <w:r>
+        <w:t>Lawtay</w:t>
+      </w:r>
+      <w:proofErr w:type="spellEnd"/>
+      <w:r>
+        <w:t xml:space="preserve"> (N/A), Rotating words using CSS Animations, Codepen.io [Available online at: </w:t>
       </w:r>
       <w:hyperlink r:id="rId4" w:history="1">
         <w:r>
@@ -48,10 +61,7 @@
         </w:r>
       </w:hyperlink>
       <w:r>
-        <w:t xml:space="preserve"> </w:t>
-      </w:r>
-      <w:r>
-        <w:t>]</w:t>
+        <w:t xml:space="preserve"> ]</w:t>
       </w:r>
     </w:p>
     <w:p/>
@@ -60,7 +70,15 @@
         <w:t>I didn’t know how to indent the lines in HTML. But the solution was found</w:t>
       </w:r>
       <w:r>
-        <w:t xml:space="preserve"> in the wikiHow. </w:t>
+        <w:t xml:space="preserve"> in the </w:t>
+      </w:r>
+      <w:proofErr w:type="spellStart"/>
+      <w:r>
+        <w:t>wikiHow</w:t>
+      </w:r>
+      <w:proofErr w:type="spellEnd"/>
+      <w:r>
+        <w:t xml:space="preserve">. </w:t>
       </w:r>
       <w:r>
         <w:t xml:space="preserve">The link to the solution is available below. </w:t>
@@ -75,31 +93,84 @@
           <w:rPr>
             <w:rStyle w:val="Hyperlink"/>
           </w:rPr>
-          <w:t>http://www.wikihow.c</w:t>
+          <w:t>http://www.wikihow.com/Insert-Spaces-in-HTML</w:t>
         </w:r>
+      </w:hyperlink>
+    </w:p>
+    <w:p/>
+    <w:p>
+      <w:r>
+        <w:t xml:space="preserve">I also added my jobs from my CV into the web page. </w:t>
+      </w:r>
+    </w:p>
+    <w:p/>
+    <w:p>
+      <w:r>
+        <w:t>20.12.16</w:t>
+      </w:r>
+    </w:p>
+    <w:p>
+      <w:r>
+        <w:t xml:space="preserve">Added the tiles in the gallery for the images. </w:t>
+      </w:r>
+      <w:r>
+        <w:t>Also,</w:t>
+      </w:r>
+      <w:r>
+        <w:t xml:space="preserve"> changed the layout of the web page so everything is </w:t>
+      </w:r>
+      <w:r>
+        <w:t xml:space="preserve">centred. </w:t>
+      </w:r>
+    </w:p>
+    <w:p>
+      <w:proofErr w:type="gramStart"/>
+      <w:r>
+        <w:t>Also</w:t>
+      </w:r>
+      <w:proofErr w:type="gramEnd"/>
+      <w:r>
+        <w:t xml:space="preserve"> added the two images on the gallery tabs. </w:t>
+      </w:r>
+    </w:p>
+    <w:p/>
+    <w:p>
+      <w:r>
+        <w:t xml:space="preserve">Green tick image available at: </w:t>
+      </w:r>
+      <w:hyperlink r:id="rId6" w:history="1">
         <w:r>
           <w:rPr>
             <w:rStyle w:val="Hyperlink"/>
           </w:rPr>
-          <w:t>o</w:t>
+          <w:t>http://bestdriverfinders.com/images/icon2.png</w:t>
         </w:r>
+      </w:hyperlink>
+      <w:r>
+        <w:t xml:space="preserve"> </w:t>
+      </w:r>
+    </w:p>
+    <w:p>
+      <w:r>
+        <w:t xml:space="preserve">On-going image, available at: </w:t>
+      </w:r>
+      <w:hyperlink r:id="rId7" w:history="1">
         <w:r>
           <w:rPr>
             <w:rStyle w:val="Hyperlink"/>
           </w:rPr>
-          <w:t>m/Insert-Spaces-in-HTML</w:t>
+          <w:t>https://static1.squarespace.com/static/52acfce2e4b0cb06a5928dc8/t/52f360b1e4b0188e2e4c1123/1391681714413/ongoing+help-01.png</w:t>
         </w:r>
       </w:hyperlink>
+      <w:r>
+        <w:t xml:space="preserve"> </w:t>
+      </w:r>
     </w:p>
     <w:p/>
     <w:p>
-      <w:r>
-        <w:t xml:space="preserve">I also added my jobs from my CV into the web page. </w:t>
-      </w:r>
       <w:bookmarkStart w:id="0" w:name="_GoBack"/>
       <w:bookmarkEnd w:id="0"/>
     </w:p>
-    <w:p/>
     <w:sectPr>
       <w:pgSz w:w="11900" w:h="16840"/>
       <w:pgMar w:top="1440" w:right="1440" w:bottom="1440" w:left="1440" w:header="720" w:footer="720" w:gutter="0"/>

</xml_diff>

<commit_message>
added the popup for the gallery and the polaroid style photo gallery in the popup.
</commit_message>
<xml_diff>
--- a/Assignment/Readme.docx
+++ b/Assignment/Readme.docx
@@ -36,21 +36,16 @@
       </w:r>
     </w:p>
     <w:p>
-      <w:proofErr w:type="spellStart"/>
-      <w:r>
-        <w:t>Amrit</w:t>
-      </w:r>
-      <w:proofErr w:type="spellEnd"/>
-      <w:r>
-        <w:t xml:space="preserve"> </w:t>
-      </w:r>
-      <w:proofErr w:type="spellStart"/>
-      <w:r>
-        <w:t>Lawtay</w:t>
-      </w:r>
-      <w:proofErr w:type="spellEnd"/>
-      <w:r>
-        <w:t xml:space="preserve"> (N/A), Rotating words using CSS Animations, Codepen.io [Available online at: </w:t>
+      <w:r>
+        <w:t>Amrit Lawtay (N/A), Rotating words us</w:t>
+      </w:r>
+      <w:r>
+        <w:t xml:space="preserve">ing CSS Animations, Codepen.io </w:t>
+      </w:r>
+      <w:bookmarkStart w:id="0" w:name="_GoBack"/>
+      <w:bookmarkEnd w:id="0"/>
+      <w:r>
+        <w:t xml:space="preserve">Available online at: </w:t>
       </w:r>
       <w:hyperlink r:id="rId4" w:history="1">
         <w:r>
@@ -61,7 +56,7 @@
         </w:r>
       </w:hyperlink>
       <w:r>
-        <w:t xml:space="preserve"> ]</w:t>
+        <w:t xml:space="preserve"> </w:t>
       </w:r>
     </w:p>
     <w:p/>
@@ -70,15 +65,7 @@
         <w:t>I didn’t know how to indent the lines in HTML. But the solution was found</w:t>
       </w:r>
       <w:r>
-        <w:t xml:space="preserve"> in the </w:t>
-      </w:r>
-      <w:proofErr w:type="spellStart"/>
-      <w:r>
-        <w:t>wikiHow</w:t>
-      </w:r>
-      <w:proofErr w:type="spellEnd"/>
-      <w:r>
-        <w:t xml:space="preserve">. </w:t>
+        <w:t xml:space="preserve"> in the wikiHow. </w:t>
       </w:r>
       <w:r>
         <w:t xml:space="preserve">The link to the solution is available below. </w:t>
@@ -124,11 +111,9 @@
       </w:r>
     </w:p>
     <w:p>
-      <w:proofErr w:type="gramStart"/>
-      <w:r>
-        <w:t>Also</w:t>
-      </w:r>
-      <w:proofErr w:type="gramEnd"/>
+      <w:r>
+        <w:t>Also,</w:t>
+      </w:r>
       <w:r>
         <w:t xml:space="preserve"> added the two images on the gallery tabs. </w:t>
       </w:r>
@@ -168,8 +153,30 @@
     </w:p>
     <w:p/>
     <w:p>
-      <w:bookmarkStart w:id="0" w:name="_GoBack"/>
-      <w:bookmarkEnd w:id="0"/>
+      <w:r>
+        <w:t xml:space="preserve">Added a popup for the gallery and polaroid style completed project gallery. </w:t>
+      </w:r>
+    </w:p>
+    <w:p>
+      <w:r>
+        <w:t xml:space="preserve">The polaroid style is borrowed and tweaked a little. The website can be found below. </w:t>
+      </w:r>
+    </w:p>
+    <w:p>
+      <w:r>
+        <w:t xml:space="preserve">Polaroid style photo frame, available at: </w:t>
+      </w:r>
+      <w:hyperlink r:id="rId8" w:history="1">
+        <w:r>
+          <w:rPr>
+            <w:rStyle w:val="Hyperlink"/>
+          </w:rPr>
+          <w:t>http://cssdemos.tupence.co.uk/image-polaroid.htm</w:t>
+        </w:r>
+      </w:hyperlink>
+      <w:r>
+        <w:t xml:space="preserve"> </w:t>
+      </w:r>
     </w:p>
     <w:sectPr>
       <w:pgSz w:w="11900" w:h="16840"/>

</xml_diff>